<commit_message>
added diagram - needs to be saved as .pdf
</commit_message>
<xml_diff>
--- a/project1/encoding.docx
+++ b/project1/encoding.docx
@@ -4,45 +4,71 @@
   <w:body>
     <w:p/>
     <w:p>
+      <w:proofErr w:type="spellStart"/>
       <w:r>
         <w:t>Sourcecode</w:t>
       </w:r>
+      <w:proofErr w:type="spellEnd"/>
       <w:r>
         <w:t xml:space="preserve"> - </w:t>
       </w:r>
+      <w:proofErr w:type="spellStart"/>
       <w:r>
         <w:rPr>
           <w:b/>
         </w:rPr>
         <w:t>AccumSim</w:t>
       </w:r>
-    </w:p>
-    <w:p/>
-    <w:p/>
-    <w:p>
+      <w:proofErr w:type="spellEnd"/>
+    </w:p>
+    <w:p/>
+    <w:p/>
+    <w:p>
+      <w:proofErr w:type="gramStart"/>
       <w:r>
         <w:t>.data</w:t>
       </w:r>
-    </w:p>
-    <w:p>
-      <w:r>
-        <w:t>0x00300000:3</w:t>
-      </w:r>
-    </w:p>
-    <w:p>
-      <w:r>
-        <w:t>0x00300001:7</w:t>
-      </w:r>
-    </w:p>
-    <w:p>
-      <w:r>
-        <w:t>0x00300002:5</w:t>
-      </w:r>
-    </w:p>
-    <w:p>
-      <w:r>
-        <w:t>0x00300003:4</w:t>
-      </w:r>
+      <w:proofErr w:type="gramEnd"/>
+    </w:p>
+    <w:p>
+      <w:r>
+        <w:t>0x00300000</w:t>
+      </w:r>
+      <w:proofErr w:type="gramStart"/>
+      <w:r>
+        <w:t>:3</w:t>
+      </w:r>
+      <w:proofErr w:type="gramEnd"/>
+    </w:p>
+    <w:p>
+      <w:r>
+        <w:t>0x00300001</w:t>
+      </w:r>
+      <w:proofErr w:type="gramStart"/>
+      <w:r>
+        <w:t>:7</w:t>
+      </w:r>
+      <w:proofErr w:type="gramEnd"/>
+    </w:p>
+    <w:p>
+      <w:r>
+        <w:t>0x00300002</w:t>
+      </w:r>
+      <w:proofErr w:type="gramStart"/>
+      <w:r>
+        <w:t>:5</w:t>
+      </w:r>
+      <w:proofErr w:type="gramEnd"/>
+    </w:p>
+    <w:p>
+      <w:r>
+        <w:t>0x00300003</w:t>
+      </w:r>
+      <w:proofErr w:type="gramStart"/>
+      <w:r>
+        <w:t>:4</w:t>
+      </w:r>
+      <w:proofErr w:type="gramEnd"/>
     </w:p>
     <w:p>
       <w:r>
@@ -56,9 +82,11 @@
     </w:p>
     <w:p/>
     <w:p>
+      <w:proofErr w:type="gramStart"/>
       <w:r>
         <w:t>.text</w:t>
       </w:r>
+      <w:proofErr w:type="gramEnd"/>
     </w:p>
     <w:p>
       <w:r>
@@ -108,43 +136,69 @@
     <w:p/>
     <w:p/>
     <w:p>
+      <w:proofErr w:type="spellStart"/>
       <w:r>
         <w:rPr>
           <w:b/>
         </w:rPr>
         <w:t>Stacksim</w:t>
       </w:r>
-    </w:p>
-    <w:p>
+      <w:proofErr w:type="spellEnd"/>
+    </w:p>
+    <w:p>
+      <w:proofErr w:type="gramStart"/>
       <w:r>
         <w:t>.data</w:t>
       </w:r>
-    </w:p>
-    <w:p>
-      <w:r>
-        <w:t>0x00300000:3</w:t>
-      </w:r>
-    </w:p>
-    <w:p>
-      <w:r>
-        <w:t>0x00300001:7</w:t>
-      </w:r>
-    </w:p>
-    <w:p>
-      <w:r>
-        <w:t>0x00300002:5</w:t>
-      </w:r>
-    </w:p>
-    <w:p>
-      <w:r>
-        <w:t>0x00300003:4</w:t>
-      </w:r>
-    </w:p>
-    <w:p/>
-    <w:p>
+      <w:proofErr w:type="gramEnd"/>
+    </w:p>
+    <w:p>
+      <w:r>
+        <w:t>0x00300000</w:t>
+      </w:r>
+      <w:proofErr w:type="gramStart"/>
+      <w:r>
+        <w:t>:3</w:t>
+      </w:r>
+      <w:proofErr w:type="gramEnd"/>
+    </w:p>
+    <w:p>
+      <w:r>
+        <w:t>0x00300001</w:t>
+      </w:r>
+      <w:proofErr w:type="gramStart"/>
+      <w:r>
+        <w:t>:7</w:t>
+      </w:r>
+      <w:proofErr w:type="gramEnd"/>
+    </w:p>
+    <w:p>
+      <w:r>
+        <w:t>0x00300002</w:t>
+      </w:r>
+      <w:proofErr w:type="gramStart"/>
+      <w:r>
+        <w:t>:5</w:t>
+      </w:r>
+      <w:proofErr w:type="gramEnd"/>
+    </w:p>
+    <w:p>
+      <w:r>
+        <w:t>0x00300003</w:t>
+      </w:r>
+      <w:proofErr w:type="gramStart"/>
+      <w:r>
+        <w:t>:4</w:t>
+      </w:r>
+      <w:proofErr w:type="gramEnd"/>
+    </w:p>
+    <w:p/>
+    <w:p>
+      <w:proofErr w:type="gramStart"/>
       <w:r>
         <w:t>.text</w:t>
       </w:r>
+      <w:proofErr w:type="gramEnd"/>
     </w:p>
     <w:p>
       <w:r>
@@ -217,9 +271,11 @@
     <w:p/>
     <w:p/>
     <w:p>
+      <w:proofErr w:type="gramStart"/>
       <w:r>
         <w:t>.data</w:t>
       </w:r>
+      <w:proofErr w:type="gramEnd"/>
     </w:p>
     <w:p>
       <w:r>
@@ -253,9 +309,11 @@
     </w:p>
     <w:p/>
     <w:p>
+      <w:proofErr w:type="gramStart"/>
       <w:r>
         <w:t>.text</w:t>
       </w:r>
+      <w:proofErr w:type="gramEnd"/>
     </w:p>
     <w:p>
       <w:r>
@@ -306,9 +364,11 @@
     <w:p/>
     <w:p/>
     <w:p>
+      <w:proofErr w:type="gramStart"/>
       <w:r>
         <w:t>.data</w:t>
       </w:r>
+      <w:proofErr w:type="gramEnd"/>
     </w:p>
     <w:p>
       <w:r>
@@ -332,9 +392,11 @@
     </w:p>
     <w:p/>
     <w:p>
+      <w:proofErr w:type="gramStart"/>
       <w:r>
         <w:t>text</w:t>
       </w:r>
+      <w:proofErr w:type="gramEnd"/>
     </w:p>
     <w:p>
       <w:r>
@@ -552,16 +614,65 @@
     <w:p/>
     <w:p>
       <w:r>
-        <w:t>(Data seg number * bits/mem_add + text_seg * bits/instr)   / 8</w:t>
-      </w:r>
-    </w:p>
-    <w:p/>
-    <w:p/>
-    <w:p>
-      <w:r>
-        <w:t>(6 * 32 + 9 * 32 )/8  = 60</w:t>
-      </w:r>
-      <w:r>
+        <w:t xml:space="preserve">(Data </w:t>
+      </w:r>
+      <w:proofErr w:type="spellStart"/>
+      <w:r>
+        <w:t>seg</w:t>
+      </w:r>
+      <w:proofErr w:type="spellEnd"/>
+      <w:r>
+        <w:t xml:space="preserve"> number * bits/</w:t>
+      </w:r>
+      <w:proofErr w:type="spellStart"/>
+      <w:r>
+        <w:t>mem_add</w:t>
+      </w:r>
+      <w:proofErr w:type="spellEnd"/>
+      <w:r>
+        <w:t xml:space="preserve"> + </w:t>
+      </w:r>
+      <w:proofErr w:type="spellStart"/>
+      <w:r>
+        <w:t>text_seg</w:t>
+      </w:r>
+      <w:proofErr w:type="spellEnd"/>
+      <w:r>
+        <w:t xml:space="preserve"> * bits/</w:t>
+      </w:r>
+      <w:proofErr w:type="spellStart"/>
+      <w:r>
+        <w:t>instr</w:t>
+      </w:r>
+      <w:proofErr w:type="spellEnd"/>
+      <w:r>
+        <w:t>)   / 8</w:t>
+      </w:r>
+    </w:p>
+    <w:p/>
+    <w:p/>
+    <w:p>
+      <w:r>
+        <w:t xml:space="preserve">(6 * 32 + 9 * </w:t>
+      </w:r>
+      <w:proofErr w:type="gramStart"/>
+      <w:r>
+        <w:t>32 )</w:t>
+      </w:r>
+      <w:proofErr w:type="gramEnd"/>
+      <w:r>
+        <w:t xml:space="preserve">/8  = </w:t>
+      </w:r>
+      <w:r>
+        <w:rPr>
+          <w:b/>
+        </w:rPr>
+        <w:t>60</w:t>
+      </w:r>
+      <w:r>
+        <w:rPr>
+          <w:b/>
+        </w:rPr>
         <w:t xml:space="preserve"> bytes</w:t>
       </w:r>
     </w:p>
@@ -579,98 +690,677 @@
         <w:t>(4</w:t>
       </w:r>
       <w:r>
-        <w:t xml:space="preserve"> * 32 + 9 * 32) / 8 = 52</w:t>
-      </w:r>
+        <w:t xml:space="preserve"> * 32 + 9 * 32) / 8 = </w:t>
+      </w:r>
+      <w:r>
+        <w:rPr>
+          <w:b/>
+        </w:rPr>
+        <w:t>52</w:t>
+      </w:r>
+      <w:r>
+        <w:rPr>
+          <w:b/>
+        </w:rPr>
+        <w:t xml:space="preserve"> bytes</w:t>
+      </w:r>
+    </w:p>
+    <w:p/>
+    <w:p/>
+    <w:p/>
+    <w:p/>
+    <w:p/>
+    <w:p/>
+    <w:p/>
+    <w:p/>
+    <w:p/>
+    <w:p/>
+    <w:p/>
+    <w:p/>
+    <w:p/>
+    <w:p/>
+    <w:p/>
+    <w:p/>
+    <w:p/>
+    <w:p/>
+    <w:p/>
+    <w:p/>
+    <w:p/>
+    <w:p/>
+    <w:p/>
+    <w:p/>
+    <w:p/>
+    <w:p/>
+    <w:p/>
+    <w:p>
+      <w:r>
+        <w:t xml:space="preserve">(Data </w:t>
+      </w:r>
+      <w:proofErr w:type="spellStart"/>
+      <w:r>
+        <w:t>seg</w:t>
+      </w:r>
+      <w:proofErr w:type="spellEnd"/>
+      <w:r>
+        <w:t xml:space="preserve"> number * bits/</w:t>
+      </w:r>
+      <w:proofErr w:type="spellStart"/>
+      <w:r>
+        <w:t>mem_add</w:t>
+      </w:r>
+      <w:proofErr w:type="spellEnd"/>
+      <w:r>
+        <w:t xml:space="preserve"> + </w:t>
+      </w:r>
+      <w:proofErr w:type="spellStart"/>
+      <w:r>
+        <w:t>text_seg</w:t>
+      </w:r>
+      <w:proofErr w:type="spellEnd"/>
+      <w:r>
+        <w:t xml:space="preserve"> * bits/</w:t>
+      </w:r>
+      <w:proofErr w:type="spellStart"/>
+      <w:r>
+        <w:t>instr</w:t>
+      </w:r>
+      <w:proofErr w:type="spellEnd"/>
+      <w:r>
+        <w:t>)   / 8</w:t>
+      </w:r>
+    </w:p>
+    <w:p/>
+    <w:p/>
+    <w:p>
+      <w:r>
+        <w:t xml:space="preserve">(6 * 32 + 9 * 32) / 8 = </w:t>
+      </w:r>
+      <w:r>
+        <w:rPr>
+          <w:b/>
+        </w:rPr>
+        <w:t>60 bytes</w:t>
+      </w:r>
+    </w:p>
+    <w:p/>
+    <w:p/>
+    <w:p/>
+    <w:p/>
+    <w:p/>
+    <w:p/>
+    <w:p/>
+    <w:p/>
+    <w:p/>
+    <w:p/>
+    <w:p/>
+    <w:p/>
+    <w:p/>
+    <w:p/>
+    <w:p/>
+    <w:p/>
+    <w:p/>
+    <w:p/>
+    <w:p/>
+    <w:p/>
+    <w:p/>
+    <w:p>
+      <w:pPr>
+        <w:sectPr>
+          <w:pgSz w:w="12240" w:h="15840"/>
+          <w:pgMar w:top="1440" w:right="1800" w:bottom="1440" w:left="1800" w:header="720" w:footer="720" w:gutter="0"/>
+          <w:cols w:num="2" w:space="720"/>
+          <w:docGrid w:linePitch="360"/>
+        </w:sectPr>
+      </w:pPr>
+    </w:p>
+    <w:p/>
+    <w:p/>
+    <w:p/>
+    <w:p/>
+    <w:p/>
+    <w:p/>
+    <w:p/>
+    <w:p/>
+    <w:p/>
+    <w:p/>
+    <w:tbl>
+      <w:tblPr>
+        <w:tblStyle w:val="TableGrid"/>
+        <w:tblpPr w:leftFromText="180" w:rightFromText="180" w:vertAnchor="text" w:horzAnchor="page" w:tblpX="1549" w:tblpY="-201"/>
+        <w:tblW w:w="8293" w:type="dxa"/>
+        <w:tblLook w:val="04A0" w:firstRow="1" w:lastRow="0" w:firstColumn="1" w:lastColumn="0" w:noHBand="0" w:noVBand="1"/>
+      </w:tblPr>
+      <w:tblGrid>
+        <w:gridCol w:w="1643"/>
+        <w:gridCol w:w="1860"/>
+        <w:gridCol w:w="4790"/>
+      </w:tblGrid>
+      <w:tr>
+        <w:trPr>
+          <w:trHeight w:val="284"/>
+        </w:trPr>
+        <w:tc>
+          <w:tcPr>
+            <w:tcW w:w="1643" w:type="dxa"/>
+          </w:tcPr>
+          <w:p>
+            <w:r>
+              <w:t>Instructions</w:t>
+            </w:r>
+          </w:p>
+        </w:tc>
+        <w:tc>
+          <w:tcPr>
+            <w:tcW w:w="1860" w:type="dxa"/>
+          </w:tcPr>
+          <w:p>
+            <w:proofErr w:type="spellStart"/>
+            <w:r>
+              <w:t>Opcode</w:t>
+            </w:r>
+            <w:proofErr w:type="spellEnd"/>
+            <w:r>
+              <w:t xml:space="preserve"> (8 bits)</w:t>
+            </w:r>
+          </w:p>
+        </w:tc>
+        <w:tc>
+          <w:tcPr>
+            <w:tcW w:w="4790" w:type="dxa"/>
+          </w:tcPr>
+          <w:p>
+            <w:r>
+              <w:t>Address (24-bits)</w:t>
+            </w:r>
+          </w:p>
+        </w:tc>
+      </w:tr>
+      <w:tr>
+        <w:trPr>
+          <w:trHeight w:val="265"/>
+        </w:trPr>
+        <w:tc>
+          <w:tcPr>
+            <w:tcW w:w="1643" w:type="dxa"/>
+          </w:tcPr>
+          <w:p>
+            <w:r>
+              <w:t>PUSH</w:t>
+            </w:r>
+          </w:p>
+        </w:tc>
+        <w:tc>
+          <w:tcPr>
+            <w:tcW w:w="1860" w:type="dxa"/>
+          </w:tcPr>
+          <w:p>
+            <w:r>
+              <w:t>0xFF</w:t>
+            </w:r>
+          </w:p>
+        </w:tc>
+        <w:tc>
+          <w:tcPr>
+            <w:tcW w:w="4790" w:type="dxa"/>
+          </w:tcPr>
+          <w:p>
+            <w:r>
+              <w:t>Source</w:t>
+            </w:r>
+          </w:p>
+        </w:tc>
+      </w:tr>
+      <w:tr>
+        <w:trPr>
+          <w:trHeight w:val="265"/>
+        </w:trPr>
+        <w:tc>
+          <w:tcPr>
+            <w:tcW w:w="1643" w:type="dxa"/>
+          </w:tcPr>
+          <w:p>
+            <w:r>
+              <w:t>POP</w:t>
+            </w:r>
+          </w:p>
+        </w:tc>
+        <w:tc>
+          <w:tcPr>
+            <w:tcW w:w="1860" w:type="dxa"/>
+          </w:tcPr>
+          <w:p>
+            <w:r>
+              <w:t>0x00</w:t>
+            </w:r>
+          </w:p>
+        </w:tc>
+        <w:tc>
+          <w:tcPr>
+            <w:tcW w:w="4790" w:type="dxa"/>
+          </w:tcPr>
+          <w:p>
+            <w:r>
+              <w:t>Destination</w:t>
+            </w:r>
+          </w:p>
+        </w:tc>
+      </w:tr>
+      <w:tr>
+        <w:trPr>
+          <w:trHeight w:val="284"/>
+        </w:trPr>
+        <w:tc>
+          <w:tcPr>
+            <w:tcW w:w="1643" w:type="dxa"/>
+          </w:tcPr>
+          <w:p>
+            <w:r>
+              <w:t>MULT</w:t>
+            </w:r>
+          </w:p>
+        </w:tc>
+        <w:tc>
+          <w:tcPr>
+            <w:tcW w:w="1860" w:type="dxa"/>
+          </w:tcPr>
+          <w:p>
+            <w:r>
+              <w:t>0x0F</w:t>
+            </w:r>
+          </w:p>
+        </w:tc>
+        <w:tc>
+          <w:tcPr>
+            <w:tcW w:w="4790" w:type="dxa"/>
+          </w:tcPr>
+          <w:p>
+            <w:r>
+              <w:t>N/A</w:t>
+            </w:r>
+          </w:p>
+        </w:tc>
+      </w:tr>
+      <w:tr>
+        <w:trPr>
+          <w:trHeight w:val="265"/>
+        </w:trPr>
+        <w:tc>
+          <w:tcPr>
+            <w:tcW w:w="1643" w:type="dxa"/>
+          </w:tcPr>
+          <w:p>
+            <w:r>
+              <w:t>ADD</w:t>
+            </w:r>
+          </w:p>
+        </w:tc>
+        <w:tc>
+          <w:tcPr>
+            <w:tcW w:w="1860" w:type="dxa"/>
+          </w:tcPr>
+          <w:p>
+            <w:r>
+              <w:t>0xAA</w:t>
+            </w:r>
+          </w:p>
+        </w:tc>
+        <w:tc>
+          <w:tcPr>
+            <w:tcW w:w="4790" w:type="dxa"/>
+          </w:tcPr>
+          <w:p>
+            <w:r>
+              <w:t>N/A</w:t>
+            </w:r>
+          </w:p>
+        </w:tc>
+      </w:tr>
+      <w:tr>
+        <w:trPr>
+          <w:trHeight w:val="284"/>
+        </w:trPr>
+        <w:tc>
+          <w:tcPr>
+            <w:tcW w:w="1643" w:type="dxa"/>
+          </w:tcPr>
+          <w:p>
+            <w:r>
+              <w:t>SUB</w:t>
+            </w:r>
+          </w:p>
+        </w:tc>
+        <w:tc>
+          <w:tcPr>
+            <w:tcW w:w="1860" w:type="dxa"/>
+          </w:tcPr>
+          <w:p>
+            <w:r>
+              <w:t>0x55</w:t>
+            </w:r>
+          </w:p>
+        </w:tc>
+        <w:tc>
+          <w:tcPr>
+            <w:tcW w:w="4790" w:type="dxa"/>
+          </w:tcPr>
+          <w:p>
+            <w:r>
+              <w:t>N/A</w:t>
+            </w:r>
+          </w:p>
+        </w:tc>
+      </w:tr>
+      <w:tr>
+        <w:trPr>
+          <w:trHeight w:val="265"/>
+        </w:trPr>
+        <w:tc>
+          <w:tcPr>
+            <w:tcW w:w="1643" w:type="dxa"/>
+          </w:tcPr>
+          <w:p>
+            <w:r>
+              <w:t>DIV</w:t>
+            </w:r>
+          </w:p>
+        </w:tc>
+        <w:tc>
+          <w:tcPr>
+            <w:tcW w:w="1860" w:type="dxa"/>
+          </w:tcPr>
+          <w:p>
+            <w:r>
+              <w:t>0xF0</w:t>
+            </w:r>
+          </w:p>
+        </w:tc>
+        <w:tc>
+          <w:tcPr>
+            <w:tcW w:w="4790" w:type="dxa"/>
+          </w:tcPr>
+          <w:p>
+            <w:r>
+              <w:t>N/A</w:t>
+            </w:r>
+          </w:p>
+        </w:tc>
+      </w:tr>
+      <w:tr>
+        <w:trPr>
+          <w:trHeight w:val="284"/>
+        </w:trPr>
+        <w:tc>
+          <w:tcPr>
+            <w:tcW w:w="1643" w:type="dxa"/>
+          </w:tcPr>
+          <w:p>
+            <w:r>
+              <w:t>END</w:t>
+            </w:r>
+          </w:p>
+        </w:tc>
+        <w:tc>
+          <w:tcPr>
+            <w:tcW w:w="1860" w:type="dxa"/>
+          </w:tcPr>
+          <w:p>
+            <w:r>
+              <w:t>0xA5</w:t>
+            </w:r>
+          </w:p>
+        </w:tc>
+        <w:tc>
+          <w:tcPr>
+            <w:tcW w:w="4790" w:type="dxa"/>
+          </w:tcPr>
+          <w:p>
+            <w:r>
+              <w:t>N/A</w:t>
+            </w:r>
+          </w:p>
+        </w:tc>
+      </w:tr>
+    </w:tbl>
+    <w:p/>
+    <w:p/>
+    <w:p/>
+    <w:tbl>
+      <w:tblPr>
+        <w:tblStyle w:val="TableGrid"/>
+        <w:tblpPr w:leftFromText="180" w:rightFromText="180" w:vertAnchor="text" w:horzAnchor="page" w:tblpX="1549" w:tblpY="2195"/>
+        <w:tblW w:w="8301" w:type="dxa"/>
+        <w:tblLook w:val="04A0" w:firstRow="1" w:lastRow="0" w:firstColumn="1" w:lastColumn="0" w:noHBand="0" w:noVBand="1"/>
+      </w:tblPr>
+      <w:tblGrid>
+        <w:gridCol w:w="1638"/>
+        <w:gridCol w:w="1890"/>
+        <w:gridCol w:w="4773"/>
+      </w:tblGrid>
+      <w:tr>
+        <w:trPr>
+          <w:trHeight w:val="303"/>
+        </w:trPr>
+        <w:tc>
+          <w:tcPr>
+            <w:tcW w:w="1638" w:type="dxa"/>
+          </w:tcPr>
+          <w:p>
+            <w:r>
+              <w:t>Instructions</w:t>
+            </w:r>
+          </w:p>
+        </w:tc>
+        <w:tc>
+          <w:tcPr>
+            <w:tcW w:w="1890" w:type="dxa"/>
+          </w:tcPr>
+          <w:p>
+            <w:proofErr w:type="spellStart"/>
+            <w:r>
+              <w:t>Opcode</w:t>
+            </w:r>
+            <w:proofErr w:type="spellEnd"/>
+            <w:r>
+              <w:t xml:space="preserve"> (8 bits)</w:t>
+            </w:r>
+          </w:p>
+        </w:tc>
+        <w:tc>
+          <w:tcPr>
+            <w:tcW w:w="4773" w:type="dxa"/>
+          </w:tcPr>
+          <w:p>
+            <w:r>
+              <w:t>Address (24-bits)</w:t>
+            </w:r>
+          </w:p>
+        </w:tc>
+      </w:tr>
+      <w:tr>
+        <w:trPr>
+          <w:trHeight w:val="281"/>
+        </w:trPr>
+        <w:tc>
+          <w:tcPr>
+            <w:tcW w:w="1638" w:type="dxa"/>
+          </w:tcPr>
+          <w:p>
+            <w:r>
+              <w:t>LOAD</w:t>
+            </w:r>
+          </w:p>
+        </w:tc>
+        <w:tc>
+          <w:tcPr>
+            <w:tcW w:w="1890" w:type="dxa"/>
+          </w:tcPr>
+          <w:p>
+            <w:r>
+              <w:t>0xE1</w:t>
+            </w:r>
+          </w:p>
+        </w:tc>
+        <w:tc>
+          <w:tcPr>
+            <w:tcW w:w="4773" w:type="dxa"/>
+          </w:tcPr>
+          <w:p>
+            <w:r>
+              <w:t>Source</w:t>
+            </w:r>
+          </w:p>
+        </w:tc>
+      </w:tr>
+      <w:tr>
+        <w:trPr>
+          <w:trHeight w:val="303"/>
+        </w:trPr>
+        <w:tc>
+          <w:tcPr>
+            <w:tcW w:w="1638" w:type="dxa"/>
+          </w:tcPr>
+          <w:p>
+            <w:r>
+              <w:t>STORE</w:t>
+            </w:r>
+          </w:p>
+        </w:tc>
+        <w:tc>
+          <w:tcPr>
+            <w:tcW w:w="1890" w:type="dxa"/>
+          </w:tcPr>
+          <w:p>
+            <w:r>
+              <w:t>0x77</w:t>
+            </w:r>
+          </w:p>
+        </w:tc>
+        <w:tc>
+          <w:tcPr>
+            <w:tcW w:w="4773" w:type="dxa"/>
+          </w:tcPr>
+          <w:p>
+            <w:r>
+              <w:t>Destination</w:t>
+            </w:r>
+          </w:p>
+        </w:tc>
+      </w:tr>
+      <w:tr>
+        <w:trPr>
+          <w:trHeight w:val="281"/>
+        </w:trPr>
+        <w:tc>
+          <w:tcPr>
+            <w:tcW w:w="1638" w:type="dxa"/>
+          </w:tcPr>
+          <w:p>
+            <w:r>
+              <w:t>MULT</w:t>
+            </w:r>
+          </w:p>
+        </w:tc>
+        <w:tc>
+          <w:tcPr>
+            <w:tcW w:w="1890" w:type="dxa"/>
+          </w:tcPr>
+          <w:p>
+            <w:r>
+              <w:t>0x0F</w:t>
+            </w:r>
+          </w:p>
+        </w:tc>
+        <w:tc>
+          <w:tcPr>
+            <w:tcW w:w="4773" w:type="dxa"/>
+          </w:tcPr>
+          <w:p>
+            <w:r>
+              <w:t>Source</w:t>
+            </w:r>
+          </w:p>
+        </w:tc>
+      </w:tr>
+      <w:tr>
+        <w:trPr>
+          <w:trHeight w:val="303"/>
+        </w:trPr>
+        <w:tc>
+          <w:tcPr>
+            <w:tcW w:w="1638" w:type="dxa"/>
+          </w:tcPr>
+          <w:p>
+            <w:r>
+              <w:t>ADD</w:t>
+            </w:r>
+          </w:p>
+        </w:tc>
+        <w:tc>
+          <w:tcPr>
+            <w:tcW w:w="1890" w:type="dxa"/>
+          </w:tcPr>
+          <w:p>
+            <w:r>
+              <w:t>0xAA</w:t>
+            </w:r>
+          </w:p>
+        </w:tc>
+        <w:tc>
+          <w:tcPr>
+            <w:tcW w:w="4773" w:type="dxa"/>
+          </w:tcPr>
+          <w:p>
+            <w:r>
+              <w:t>Source</w:t>
+            </w:r>
+          </w:p>
+        </w:tc>
+      </w:tr>
+      <w:tr>
+        <w:trPr>
+          <w:trHeight w:val="303"/>
+        </w:trPr>
+        <w:tc>
+          <w:tcPr>
+            <w:tcW w:w="1638" w:type="dxa"/>
+          </w:tcPr>
+          <w:p>
+            <w:r>
+              <w:t>END</w:t>
+            </w:r>
+          </w:p>
+        </w:tc>
+        <w:tc>
+          <w:tcPr>
+            <w:tcW w:w="1890" w:type="dxa"/>
+          </w:tcPr>
+          <w:p>
+            <w:r>
+              <w:t>0xAF</w:t>
+            </w:r>
+          </w:p>
+        </w:tc>
+        <w:tc>
+          <w:tcPr>
+            <w:tcW w:w="4773" w:type="dxa"/>
+          </w:tcPr>
+          <w:p>
+            <w:r>
+              <w:t>N/A</w:t>
+            </w:r>
+          </w:p>
+        </w:tc>
+      </w:tr>
+    </w:tbl>
+    <w:p>
       <w:bookmarkStart w:id="0" w:name="_GoBack"/>
-      <w:bookmarkEnd w:id="0"/>
-      <w:r>
-        <w:t xml:space="preserve"> bytes</w:t>
-      </w:r>
-    </w:p>
-    <w:p/>
-    <w:p/>
-    <w:p/>
-    <w:p/>
-    <w:p/>
-    <w:p/>
-    <w:p/>
-    <w:p/>
-    <w:p/>
-    <w:p/>
-    <w:p/>
-    <w:p/>
-    <w:p/>
-    <w:p/>
-    <w:p/>
-    <w:p/>
-    <w:p/>
-    <w:p/>
-    <w:p/>
-    <w:p/>
-    <w:p/>
-    <w:p/>
-    <w:p/>
-    <w:p/>
-    <w:p/>
-    <w:p/>
-    <w:p/>
-    <w:p/>
-    <w:p/>
-    <w:p/>
-    <w:p/>
-    <w:p/>
-    <w:p/>
-    <w:p/>
-    <w:p/>
-    <w:p>
-      <w:r>
-        <w:t>(Data seg number * bits/mem_add + text_seg * bits/instr)   / 8</w:t>
-      </w:r>
-    </w:p>
-    <w:p/>
-    <w:p/>
-    <w:p>
-      <w:r>
-        <w:t>(6 * 32 + 9 * 32) / 8 = 60 bytes</w:t>
-      </w:r>
-    </w:p>
-    <w:p/>
-    <w:p/>
-    <w:p/>
-    <w:p/>
-    <w:p/>
-    <w:p/>
-    <w:p/>
-    <w:p/>
-    <w:p/>
-    <w:p/>
-    <w:p/>
-    <w:p/>
-    <w:p/>
-    <w:p/>
-    <w:p/>
-    <w:p/>
-    <w:p/>
-    <w:p/>
-    <w:p/>
-    <w:p/>
-    <w:p/>
-    <w:p/>
-    <w:p/>
-    <w:p/>
-    <w:p/>
-    <w:p/>
-    <w:p/>
-    <w:p/>
-    <w:p/>
-    <w:p/>
-    <w:p/>
-    <w:p/>
-    <w:p/>
+    </w:p>
+    <w:bookmarkEnd w:id="0"/>
     <w:sectPr>
+      <w:type w:val="continuous"/>
       <w:pgSz w:w="12240" w:h="15840"/>
       <w:pgMar w:top="1440" w:right="1800" w:bottom="1440" w:left="1800" w:header="720" w:footer="720" w:gutter="0"/>
-      <w:cols w:num="2" w:space="720"/>
+      <w:cols w:space="720"/>
       <w:docGrid w:linePitch="360"/>
     </w:sectPr>
   </w:body>
@@ -923,6 +1613,29 @@
       <w:vertAlign w:val="superscript"/>
     </w:rPr>
   </w:style>
+  <w:style w:type="table" w:styleId="TableGrid">
+    <w:name w:val="Table Grid"/>
+    <w:basedOn w:val="TableNormal"/>
+    <w:uiPriority w:val="59"/>
+    <w:rsid w:val="00075B90"/>
+    <w:tblPr>
+      <w:tblInd w:w="0" w:type="dxa"/>
+      <w:tblBorders>
+        <w:top w:val="single" w:sz="4" w:space="0" w:color="auto"/>
+        <w:left w:val="single" w:sz="4" w:space="0" w:color="auto"/>
+        <w:bottom w:val="single" w:sz="4" w:space="0" w:color="auto"/>
+        <w:right w:val="single" w:sz="4" w:space="0" w:color="auto"/>
+        <w:insideH w:val="single" w:sz="4" w:space="0" w:color="auto"/>
+        <w:insideV w:val="single" w:sz="4" w:space="0" w:color="auto"/>
+      </w:tblBorders>
+      <w:tblCellMar>
+        <w:top w:w="0" w:type="dxa"/>
+        <w:left w:w="108" w:type="dxa"/>
+        <w:bottom w:w="0" w:type="dxa"/>
+        <w:right w:w="108" w:type="dxa"/>
+      </w:tblCellMar>
+    </w:tblPr>
+  </w:style>
 </w:styles>
 </file>
 
@@ -1133,6 +1846,29 @@
     <w:rPr>
       <w:vertAlign w:val="superscript"/>
     </w:rPr>
+  </w:style>
+  <w:style w:type="table" w:styleId="TableGrid">
+    <w:name w:val="Table Grid"/>
+    <w:basedOn w:val="TableNormal"/>
+    <w:uiPriority w:val="59"/>
+    <w:rsid w:val="00075B90"/>
+    <w:tblPr>
+      <w:tblInd w:w="0" w:type="dxa"/>
+      <w:tblBorders>
+        <w:top w:val="single" w:sz="4" w:space="0" w:color="auto"/>
+        <w:left w:val="single" w:sz="4" w:space="0" w:color="auto"/>
+        <w:bottom w:val="single" w:sz="4" w:space="0" w:color="auto"/>
+        <w:right w:val="single" w:sz="4" w:space="0" w:color="auto"/>
+        <w:insideH w:val="single" w:sz="4" w:space="0" w:color="auto"/>
+        <w:insideV w:val="single" w:sz="4" w:space="0" w:color="auto"/>
+      </w:tblBorders>
+      <w:tblCellMar>
+        <w:top w:w="0" w:type="dxa"/>
+        <w:left w:w="108" w:type="dxa"/>
+        <w:bottom w:w="0" w:type="dxa"/>
+        <w:right w:w="108" w:type="dxa"/>
+      </w:tblCellMar>
+    </w:tblPr>
   </w:style>
 </w:styles>
 </file>
@@ -1462,7 +2198,7 @@
 </file>
 
 <file path=customXml/itemProps1.xml><?xml version="1.0" encoding="utf-8"?>
-<ds:datastoreItem xmlns:ds="http://schemas.openxmlformats.org/officeDocument/2006/customXml" ds:itemID="{A6630338-D867-4342-BCA9-15A3A28F4B13}">
+<ds:datastoreItem xmlns:ds="http://schemas.openxmlformats.org/officeDocument/2006/customXml" ds:itemID="{D55A2FF2-122E-E843-B9B5-96E60359AAC2}">
   <ds:schemaRefs>
     <ds:schemaRef ds:uri="http://schemas.openxmlformats.org/officeDocument/2006/bibliography"/>
   </ds:schemaRefs>

</xml_diff>